<commit_message>
consolidate CV to 2 versions and improve full CV readability
- Replace concise version with 2-column 1-page CV (cv-onepage.pdf)
- Add color accents to full CV section headers (blue #2563EB)
- Add footer with website and page numbers to full CV
- Create dedicated generate-cv-onepage.mjs for 1-page LaTeX
- Update cv_data.yml with expanded PSO practices list
- Rename cv_data_concise.yml to cv_data_onepage.yml
</commit_message>
<xml_diff>
--- a/assets/cv/cv-phone.docx
+++ b/assets/cv/cv-phone.docx
@@ -205,7 +205,7 @@
           <w:sz w:val="22"/>
           <w:szCs w:val="22"/>
         </w:rPr>
-        <w:t xml:space="preserve">Serve as Site Lead overseeing delivery governance across all 7 PSO practices in Southeast Asia, owning utilization and CSAT metrics (97%) while driving strategic pursuits and contributing to 100% annual revenue target attainment.</w:t>
+        <w:t xml:space="preserve">Serve as Site Lead overseeing delivery governance across all 7 PSO practices (Data Analytics, AI/ML, Infrastructure, Security, Enterprise Architecture, Application Development, Delivery Management) in Southeast Asia, owning utilization and CSAT metrics (97%) while driving strategic pursuits and contributing to 100% annual revenue target attainment.</w:t>
       </w:r>
     </w:p>
     <w:p>
@@ -324,7 +324,7 @@
           <w:sz w:val="22"/>
           <w:szCs w:val="22"/>
         </w:rPr>
-        <w:t xml:space="preserve">Pioneered agentic AI adoption across 7 PSO practices and 6 JAPAC sub-regions, building SDKs, agent catalog, and standardized templates while designing reusable governance frameworks that accelerated innovation and reduced delivery costs.</w:t>
+        <w:t xml:space="preserve">Pioneered agentic AI adoption across all 7 PSO practices (Data Analytics, AI/ML, Infrastructure, Security, Enterprise Architecture, Application Development, Delivery Management) and 6 JAPAC sub-regions, building SDKs, agent catalog, and standardized templates while designing reusable governance frameworks that accelerated innovation and reduced delivery costs.</w:t>
       </w:r>
     </w:p>
     <w:p>
@@ -372,109 +372,41 @@
           <w:sz w:val="22"/>
           <w:szCs w:val="22"/>
         </w:rPr>
-        <w:t xml:space="preserve">Technical Innovation &amp; Research (Official IP):</w:t>
-      </w:r>
-    </w:p>
-    <w:p>
-      <w:pPr>
-        <w:pStyle w:val="ListParagraph"/>
-        <w:numPr>
-          <w:ilvl w:val="0"/>
-          <w:numId w:val="1"/>
-        </w:numPr>
-        <w:spacing w:after="40"/>
-      </w:pPr>
-      <w:r>
-        <w:rPr>
-          <w:sz w:val="22"/>
-          <w:szCs w:val="22"/>
-        </w:rPr>
-        <w:t xml:space="preserve">Research on speculative decoding, custom Triton kernels, and KV-cache compression strategies. Filed Google Technical Disclosure on hybrid compression systems for multi-tenant serving optimization.</w:t>
-      </w:r>
-    </w:p>
-    <w:p>
-      <w:pPr>
-        <w:pStyle w:val="ListParagraph"/>
-        <w:numPr>
-          <w:ilvl w:val="0"/>
-          <w:numId w:val="1"/>
-        </w:numPr>
-        <w:spacing w:after="40"/>
-      </w:pPr>
-      <w:r>
-        <w:rPr>
-          <w:sz w:val="22"/>
-          <w:szCs w:val="22"/>
-        </w:rPr>
-        <w:t xml:space="preserve">Invented neuro-symbolic framework combining formal verification and reinforcement learning to automate distributed system generation - achieved 274x speedup in synthesis with 60% latency reduction.</w:t>
-      </w:r>
-    </w:p>
-    <w:p>
-      <w:pPr>
-        <w:pStyle w:val="ListParagraph"/>
-        <w:numPr>
-          <w:ilvl w:val="0"/>
-          <w:numId w:val="1"/>
-        </w:numPr>
-        <w:spacing w:after="40"/>
-      </w:pPr>
-      <w:r>
-        <w:rPr>
-          <w:sz w:val="22"/>
-          <w:szCs w:val="22"/>
-        </w:rPr>
-        <w:t xml:space="preserve">Designed Field-Theoretic Context System modeling context as continuous fields to address long-horizon memory fragmentation in AI agents. Published as Google Technical Disclosure.</w:t>
-      </w:r>
-    </w:p>
-    <w:p>
-      <w:pPr>
-        <w:pStyle w:val="ListParagraph"/>
-        <w:numPr>
-          <w:ilvl w:val="0"/>
-          <w:numId w:val="1"/>
-        </w:numPr>
-        <w:spacing w:after="40"/>
-      </w:pPr>
-      <w:r>
-        <w:rPr>
-          <w:sz w:val="22"/>
-          <w:szCs w:val="22"/>
-        </w:rPr>
-        <w:t xml:space="preserve">Authored whitepaper introducing Extract, Transform, Load, Contextualize framework adding semantic, relational, and behavioral context to data pipelines for RAG and agentic systems.</w:t>
-      </w:r>
-    </w:p>
-    <w:p>
-      <w:pPr>
-        <w:pStyle w:val="ListParagraph"/>
-        <w:numPr>
-          <w:ilvl w:val="0"/>
-          <w:numId w:val="1"/>
-        </w:numPr>
-        <w:spacing w:after="40"/>
-      </w:pPr>
-      <w:r>
-        <w:rPr>
-          <w:sz w:val="22"/>
-          <w:szCs w:val="22"/>
-        </w:rPr>
-        <w:t xml:space="preserve">Created adaptive debate-driven decision framework for enterprise multi-agent systems. Published as Google Technical Disclosure.</w:t>
-      </w:r>
-    </w:p>
-    <w:p>
-      <w:pPr>
-        <w:pStyle w:val="ListParagraph"/>
-        <w:numPr>
-          <w:ilvl w:val="0"/>
-          <w:numId w:val="1"/>
-        </w:numPr>
-        <w:spacing w:after="40"/>
-      </w:pPr>
-      <w:r>
-        <w:rPr>
-          <w:sz w:val="22"/>
-          <w:szCs w:val="22"/>
-        </w:rPr>
-        <w:t xml:space="preserve">Developed industry-agnostic agentic AI system for enterprise-scale trust decisions across Finance, Healthcare, Insurance, Cybersecurity, and Supply Chain. Features APLS (self-learning pattern synthesis) and five-level cascade routing achieving 86% cost reduction with sub-50ms latency. Won Google Cloud PSO Hackathon JAPAC Regionals, qualified for World Finals. Two pending Google Technical Disclosures.</w:t>
+        <w:t xml:space="preserve">Technical Innovation &amp; Research:</w:t>
+      </w:r>
+    </w:p>
+    <w:p>
+      <w:pPr>
+        <w:pStyle w:val="ListParagraph"/>
+        <w:numPr>
+          <w:ilvl w:val="0"/>
+          <w:numId w:val="1"/>
+        </w:numPr>
+        <w:spacing w:after="40"/>
+      </w:pPr>
+      <w:r>
+        <w:rPr>
+          <w:sz w:val="22"/>
+          <w:szCs w:val="22"/>
+        </w:rPr>
+        <w:t xml:space="preserve">5 Google Technical Disclosures on AI and distributed systems - UPIR (automated system synthesis, 274x speedup), FTCS (context architecture for AI agents), ARTEMIS (multi-agent debate framework), ETLC (data processing for GenAI), and LLM inference optimization (speculative decoding, custom Triton kernels).</w:t>
+      </w:r>
+    </w:p>
+    <w:p>
+      <w:pPr>
+        <w:pStyle w:val="ListParagraph"/>
+        <w:numPr>
+          <w:ilvl w:val="0"/>
+          <w:numId w:val="1"/>
+        </w:numPr>
+        <w:spacing w:after="40"/>
+      </w:pPr>
+      <w:r>
+        <w:rPr>
+          <w:sz w:val="22"/>
+          <w:szCs w:val="22"/>
+        </w:rPr>
+        <w:t xml:space="preserve">Industry-agnostic agentic AI for enterprise trust decisions. APLS self-learning + cascade routing achieving 86% cost reduction, sub-50ms latency. Won Google Cloud PSO Hackathon JAPAC, qualified for World Finals.</w:t>
       </w:r>
     </w:p>
     <w:p>

</xml_diff>

<commit_message>
update cv/ with msft, tab and utu
</commit_message>
<xml_diff>
--- a/assets/cv/cv-phone.docx
+++ b/assets/cv/cv-phone.docx
@@ -86,7 +86,7 @@
           <w:sz w:val="22"/>
           <w:szCs w:val="22"/>
         </w:rPr>
-        <w:t xml:space="preserve">Senior Engineering Leader with 15+ years of experience bridging fundamental AI research and enterprise-scale system delivery. Currently leading Google Cloud's Data &amp; Analytics practice for Southeast Asia while driving internal innovations on LLM inference efficiency and multi-agent systems.  Proven track record of operating as a "Player-Coach": managing regional engineering portfolios while simultaneously architecting and patenting novel frameworks (UPIR, ARTEMIS, FTCS, Speculative Decoding).</w:t>
+        <w:t xml:space="preserve">Senior Engineering Leader with 15+ years of experience bridging fundamental AI research and enterprise-scale system delivery. Currently leading Google Cloud's Data &amp; Analytics practice for Southeast Asia while driving internal innovations on LLM inference efficiency, multi-agent systems, and AI safety research (activation probing, sandbagging detection).  Proven track record of operating as a "Player-Coach": managing regional engineering portfolios while simultaneously architecting and patenting novel frameworks (UPIR, ARTEMIS, FTCS, Speculative Decoding).</w:t>
       </w:r>
     </w:p>
     <w:p>
@@ -188,7 +188,7 @@
           <w:sz w:val="22"/>
           <w:szCs w:val="22"/>
         </w:rPr>
-        <w:t xml:space="preserve">Built Data Analytics practice for Southeast Asia from 0 to 1, recruiting and developing engineering talent while establishing the region's premier capability serving strategic enterprise clients across 6 countries.</w:t>
+        <w:t xml:space="preserve">Built Data Analytics practice for Southeast Asia from 0 to 1, recruiting and developing engineering talent while establishing the region's premier capability serving strategic enterprise clients across 7 countries.</w:t>
       </w:r>
     </w:p>
     <w:p>
@@ -458,58 +458,41 @@
           <w:sz w:val="22"/>
           <w:szCs w:val="22"/>
         </w:rPr>
-        <w:t xml:space="preserve">Led enterprise-wide AI and data platform development serving 11 markets and 1200+ global users, delivering technical excellence while influencing C-suite data strategy.</w:t>
-      </w:r>
-    </w:p>
-    <w:p>
-      <w:pPr>
-        <w:pStyle w:val="ListParagraph"/>
-        <w:numPr>
-          <w:ilvl w:val="0"/>
-          <w:numId w:val="1"/>
-        </w:numPr>
-        <w:spacing w:after="40"/>
-      </w:pPr>
-      <w:r>
-        <w:rPr>
-          <w:sz w:val="22"/>
-          <w:szCs w:val="22"/>
-        </w:rPr>
-        <w:t xml:space="preserve">Delivered a Self-Service ML Platform that reduced model development time from 6 months to 1 week</w:t>
-      </w:r>
-    </w:p>
-    <w:p>
-      <w:pPr>
-        <w:pStyle w:val="ListParagraph"/>
-        <w:numPr>
-          <w:ilvl w:val="0"/>
-          <w:numId w:val="1"/>
-        </w:numPr>
-        <w:spacing w:after="40"/>
-      </w:pPr>
-      <w:r>
-        <w:rPr>
-          <w:sz w:val="22"/>
-          <w:szCs w:val="22"/>
-        </w:rPr>
-        <w:t xml:space="preserve">Designed credit risk AI models integrating alternative data sources, improving accuracy by 15%</w:t>
-      </w:r>
-    </w:p>
-    <w:p>
-      <w:pPr>
-        <w:pStyle w:val="ListParagraph"/>
-        <w:numPr>
-          <w:ilvl w:val="0"/>
-          <w:numId w:val="1"/>
-        </w:numPr>
-        <w:spacing w:after="40"/>
-      </w:pPr>
-      <w:r>
-        <w:rPr>
-          <w:sz w:val="22"/>
-          <w:szCs w:val="22"/>
-        </w:rPr>
-        <w:t xml:space="preserve">Modernized MarTech infrastructure, driving 30% increase in customer acquisition</w:t>
+        <w:t xml:space="preserve">Led enterprise-wide AI and data platform development serving 11 markets, delivering technical excellence while influencing C-suite data strategy.</w:t>
+      </w:r>
+    </w:p>
+    <w:p>
+      <w:pPr>
+        <w:pStyle w:val="ListParagraph"/>
+        <w:numPr>
+          <w:ilvl w:val="0"/>
+          <w:numId w:val="1"/>
+        </w:numPr>
+        <w:spacing w:after="40"/>
+      </w:pPr>
+      <w:r>
+        <w:rPr>
+          <w:sz w:val="22"/>
+          <w:szCs w:val="22"/>
+        </w:rPr>
+        <w:t xml:space="preserve">Delivered a Self-Service ML Platform that reduced model development time from months to weeks</w:t>
+      </w:r>
+    </w:p>
+    <w:p>
+      <w:pPr>
+        <w:pStyle w:val="ListParagraph"/>
+        <w:numPr>
+          <w:ilvl w:val="0"/>
+          <w:numId w:val="1"/>
+        </w:numPr>
+        <w:spacing w:after="40"/>
+      </w:pPr>
+      <w:r>
+        <w:rPr>
+          <w:sz w:val="22"/>
+          <w:szCs w:val="22"/>
+        </w:rPr>
+        <w:t xml:space="preserve">MarTech modernization - +30% customer acquisition</w:t>
       </w:r>
     </w:p>
     <w:p>
@@ -561,58 +544,41 @@
           <w:sz w:val="22"/>
           <w:szCs w:val="22"/>
         </w:rPr>
-        <w:t xml:space="preserve">Architected enterprise-scale data solutions for Fortune 500 clients across APAC, designing scalable platforms with measurable business impact.</w:t>
-      </w:r>
-    </w:p>
-    <w:p>
-      <w:pPr>
-        <w:pStyle w:val="ListParagraph"/>
-        <w:numPr>
-          <w:ilvl w:val="0"/>
-          <w:numId w:val="1"/>
-        </w:numPr>
-        <w:spacing w:after="40"/>
-      </w:pPr>
-      <w:r>
-        <w:rPr>
-          <w:sz w:val="22"/>
-          <w:szCs w:val="22"/>
-        </w:rPr>
-        <w:t xml:space="preserve">Engineered 5 high-performance data lakes processing 1.2 PB/hour, achieving 20% optimization</w:t>
-      </w:r>
-    </w:p>
-    <w:p>
-      <w:pPr>
-        <w:pStyle w:val="ListParagraph"/>
-        <w:numPr>
-          <w:ilvl w:val="0"/>
-          <w:numId w:val="1"/>
-        </w:numPr>
-        <w:spacing w:after="40"/>
-      </w:pPr>
-      <w:r>
-        <w:rPr>
-          <w:sz w:val="22"/>
-          <w:szCs w:val="22"/>
-        </w:rPr>
-        <w:t xml:space="preserve">Built real-time fraud detection systems, reducing false positives by 60% and saving $XM annually</w:t>
-      </w:r>
-    </w:p>
-    <w:p>
-      <w:pPr>
-        <w:pStyle w:val="ListParagraph"/>
-        <w:numPr>
-          <w:ilvl w:val="0"/>
-          <w:numId w:val="1"/>
-        </w:numPr>
-        <w:spacing w:after="40"/>
-      </w:pPr>
-      <w:r>
-        <w:rPr>
-          <w:sz w:val="22"/>
-          <w:szCs w:val="22"/>
-        </w:rPr>
-        <w:t xml:space="preserve">Designed enterprise architectures supporting global Fortune 500 clients across APAC</w:t>
+        <w:t xml:space="preserve">Architected enterprise-scale data solutions for Fortune 500 clients across APAC.</w:t>
+      </w:r>
+    </w:p>
+    <w:p>
+      <w:pPr>
+        <w:pStyle w:val="ListParagraph"/>
+        <w:numPr>
+          <w:ilvl w:val="0"/>
+          <w:numId w:val="1"/>
+        </w:numPr>
+        <w:spacing w:after="40"/>
+      </w:pPr>
+      <w:r>
+        <w:rPr>
+          <w:sz w:val="22"/>
+          <w:szCs w:val="22"/>
+        </w:rPr>
+        <w:t xml:space="preserve">Data lakes processing 1.2 PB/hour for Fortune 500 clients across APAC</w:t>
+      </w:r>
+    </w:p>
+    <w:p>
+      <w:pPr>
+        <w:pStyle w:val="ListParagraph"/>
+        <w:numPr>
+          <w:ilvl w:val="0"/>
+          <w:numId w:val="1"/>
+        </w:numPr>
+        <w:spacing w:after="40"/>
+      </w:pPr>
+      <w:r>
+        <w:rPr>
+          <w:sz w:val="22"/>
+          <w:szCs w:val="22"/>
+        </w:rPr>
+        <w:t xml:space="preserve">Real-time fraud detection systems - 60% reduction in false positives</w:t>
       </w:r>
     </w:p>
     <w:p>
@@ -626,7 +592,7 @@
           <w:sz w:val="24"/>
           <w:szCs w:val="24"/>
         </w:rPr>
-        <w:t xml:space="preserve">Various Companies</w:t>
+        <w:t xml:space="preserve">Microsoft, Truckaurbus (Founder), UTU</w:t>
       </w:r>
     </w:p>
     <w:p>
@@ -640,7 +606,7 @@
           <w:sz w:val="22"/>
           <w:szCs w:val="22"/>
         </w:rPr>
-        <w:t xml:space="preserve">Software Engineering, Architecture and Technical Consulting Roles</w:t>
+        <w:t xml:space="preserve">Software Engineering &amp; Technical Leadership</w:t>
       </w:r>
       <w:r>
         <w:t xml:space="preserve">  </w:t>
@@ -664,7 +630,58 @@
           <w:sz w:val="22"/>
           <w:szCs w:val="22"/>
         </w:rPr>
-        <w:t xml:space="preserve">Progressively advanced through roles in software development, systems integration, and technical consulting within financial services and algorithmic trading domains.</w:t>
+        <w:t xml:space="preserve">Progressive advancement through software engineering, entrepreneurship, and technical leadership across systems development, marketplace platforms, and payments infrastructure.</w:t>
+      </w:r>
+    </w:p>
+    <w:p>
+      <w:pPr>
+        <w:pStyle w:val="ListParagraph"/>
+        <w:numPr>
+          <w:ilvl w:val="0"/>
+          <w:numId w:val="1"/>
+        </w:numPr>
+        <w:spacing w:after="40"/>
+      </w:pPr>
+      <w:r>
+        <w:rPr>
+          <w:sz w:val="22"/>
+          <w:szCs w:val="22"/>
+        </w:rPr>
+        <w:t xml:space="preserve">Microsoft (2010-2014): Windows Kernel development (Windows 7/8, Server 2012 R2), Azure ML implementations, CDN architecture optimization</w:t>
+      </w:r>
+    </w:p>
+    <w:p>
+      <w:pPr>
+        <w:pStyle w:val="ListParagraph"/>
+        <w:numPr>
+          <w:ilvl w:val="0"/>
+          <w:numId w:val="1"/>
+        </w:numPr>
+        <w:spacing w:after="40"/>
+      </w:pPr>
+      <w:r>
+        <w:rPr>
+          <w:sz w:val="22"/>
+          <w:szCs w:val="22"/>
+        </w:rPr>
+        <w:t xml:space="preserve">Truckaurbus (2014-2016): Founded B2B commercial vehicle marketplace - 15 cities, 25+ OEM/bank partnerships</w:t>
+      </w:r>
+    </w:p>
+    <w:p>
+      <w:pPr>
+        <w:pStyle w:val="ListParagraph"/>
+        <w:numPr>
+          <w:ilvl w:val="0"/>
+          <w:numId w:val="1"/>
+        </w:numPr>
+        <w:spacing w:after="40"/>
+      </w:pPr>
+      <w:r>
+        <w:rPr>
+          <w:sz w:val="22"/>
+          <w:szCs w:val="22"/>
+        </w:rPr>
+        <w:t xml:space="preserve">UTU Singapore (2016-2017): Led maiden Thailand technical development; bank integration; payment/rewards systems for merchants</w:t>
       </w:r>
     </w:p>
     <w:p>
@@ -719,56 +736,6 @@
           <w:szCs w:val="22"/>
         </w:rPr>
         <w:t xml:space="preserve">Distributed LLM evaluation framework built on Apache Spark for enterprise-scale model assessment. Addresses the gap in evaluating LLMs at scale with statistical rigor, integrating seamlessly with Databricks infrastructure.</w:t>
-      </w:r>
-    </w:p>
-    <w:p>
-      <w:pPr>
-        <w:spacing w:before="120" w:after="40"/>
-      </w:pPr>
-      <w:r>
-        <w:rPr>
-          <w:b/>
-          <w:bCs/>
-          <w:sz w:val="22"/>
-          <w:szCs w:val="22"/>
-        </w:rPr>
-        <w:t xml:space="preserve">CatchMe - Intelligent Trust Engine</w:t>
-      </w:r>
-      <w:r>
-        <w:rPr>
-          <w:i/>
-          <w:iCs/>
-          <w:sz w:val="22"/>
-          <w:szCs w:val="22"/>
-        </w:rPr>
-        <w:t xml:space="preserve"> (2025)</w:t>
-      </w:r>
-    </w:p>
-    <w:p>
-      <w:pPr>
-        <w:spacing w:after="40"/>
-      </w:pPr>
-      <w:r>
-        <w:rPr>
-          <w:i/>
-          <w:iCs/>
-          <w:color w:val="666666"/>
-          <w:sz w:val="20"/>
-          <w:szCs w:val="20"/>
-        </w:rPr>
-        <w:t xml:space="preserve">Google Technical Disclosures - Pending (APLS &amp; Cascade Routing)</w:t>
-      </w:r>
-    </w:p>
-    <w:p>
-      <w:pPr>
-        <w:spacing w:after="80"/>
-      </w:pPr>
-      <w:r>
-        <w:rPr>
-          <w:sz w:val="22"/>
-          <w:szCs w:val="22"/>
-        </w:rPr>
-        <w:t xml:space="preserve">First of a kind, industry agnostic hybrid agentic AI decisioning system across Finance, Healthcare, Insurance, Cybersecurity, and Supply Chain. Uses adversarial debate protocols (prosecutor/defense/judge) to qualify events/anomalies and build audit trails for regulated environments.</w:t>
       </w:r>
     </w:p>
     <w:p>

</xml_diff>

<commit_message>
Deploying to gh-pages from @ bassrehab/bassrehab.github.io@f530ec38b4cd0fc14095efe9192094ef5ba14d44 🚀
</commit_message>
<xml_diff>
--- a/assets/cv/cv-phone.docx
+++ b/assets/cv/cv-phone.docx
@@ -86,7 +86,7 @@
           <w:sz w:val="22"/>
           <w:szCs w:val="22"/>
         </w:rPr>
-        <w:t xml:space="preserve">Senior Engineering Leader with 15+ years of experience bridging fundamental AI research and enterprise-scale system delivery. Currently leading Google Cloud's Data &amp; Analytics practice for Southeast Asia while driving internal innovations on LLM inference efficiency and multi-agent systems.  Proven track record of operating as a "Player-Coach": managing regional engineering portfolios while simultaneously architecting and patenting novel frameworks (UPIR, ARTEMIS, FTCS, Speculative Decoding).</w:t>
+        <w:t xml:space="preserve">Senior Engineering Leader with 15+ years of experience bridging fundamental AI research and enterprise-scale system delivery. Currently leading Google Cloud's Data &amp; Analytics practice for Southeast Asia while driving internal innovations on LLM inference efficiency, multi-agent systems, and AI safety research (activation probing, sandbagging detection).  Proven track record of operating as a "Player-Coach": managing regional engineering portfolios while simultaneously architecting and patenting novel frameworks (UPIR, ARTEMIS, FTCS, Speculative Decoding).</w:t>
       </w:r>
     </w:p>
     <w:p>
@@ -188,7 +188,7 @@
           <w:sz w:val="22"/>
           <w:szCs w:val="22"/>
         </w:rPr>
-        <w:t xml:space="preserve">Built Data Analytics practice for Southeast Asia from 0 to 1, recruiting and developing engineering talent while establishing the region's premier capability serving strategic enterprise clients across 6 countries.</w:t>
+        <w:t xml:space="preserve">Built Data Analytics practice for Southeast Asia from 0 to 1, recruiting and developing engineering talent while establishing the region's premier capability serving strategic enterprise clients across 7 countries.</w:t>
       </w:r>
     </w:p>
     <w:p>
@@ -458,58 +458,41 @@
           <w:sz w:val="22"/>
           <w:szCs w:val="22"/>
         </w:rPr>
-        <w:t xml:space="preserve">Led enterprise-wide AI and data platform development serving 11 markets and 1200+ global users, delivering technical excellence while influencing C-suite data strategy.</w:t>
-      </w:r>
-    </w:p>
-    <w:p>
-      <w:pPr>
-        <w:pStyle w:val="ListParagraph"/>
-        <w:numPr>
-          <w:ilvl w:val="0"/>
-          <w:numId w:val="1"/>
-        </w:numPr>
-        <w:spacing w:after="40"/>
-      </w:pPr>
-      <w:r>
-        <w:rPr>
-          <w:sz w:val="22"/>
-          <w:szCs w:val="22"/>
-        </w:rPr>
-        <w:t xml:space="preserve">Delivered a Self-Service ML Platform that reduced model development time from 6 months to 1 week</w:t>
-      </w:r>
-    </w:p>
-    <w:p>
-      <w:pPr>
-        <w:pStyle w:val="ListParagraph"/>
-        <w:numPr>
-          <w:ilvl w:val="0"/>
-          <w:numId w:val="1"/>
-        </w:numPr>
-        <w:spacing w:after="40"/>
-      </w:pPr>
-      <w:r>
-        <w:rPr>
-          <w:sz w:val="22"/>
-          <w:szCs w:val="22"/>
-        </w:rPr>
-        <w:t xml:space="preserve">Designed credit risk AI models integrating alternative data sources, improving accuracy by 15%</w:t>
-      </w:r>
-    </w:p>
-    <w:p>
-      <w:pPr>
-        <w:pStyle w:val="ListParagraph"/>
-        <w:numPr>
-          <w:ilvl w:val="0"/>
-          <w:numId w:val="1"/>
-        </w:numPr>
-        <w:spacing w:after="40"/>
-      </w:pPr>
-      <w:r>
-        <w:rPr>
-          <w:sz w:val="22"/>
-          <w:szCs w:val="22"/>
-        </w:rPr>
-        <w:t xml:space="preserve">Modernized MarTech infrastructure, driving 30% increase in customer acquisition</w:t>
+        <w:t xml:space="preserve">Led enterprise-wide AI and data platform development serving 11 markets, delivering technical excellence while influencing C-suite data strategy.</w:t>
+      </w:r>
+    </w:p>
+    <w:p>
+      <w:pPr>
+        <w:pStyle w:val="ListParagraph"/>
+        <w:numPr>
+          <w:ilvl w:val="0"/>
+          <w:numId w:val="1"/>
+        </w:numPr>
+        <w:spacing w:after="40"/>
+      </w:pPr>
+      <w:r>
+        <w:rPr>
+          <w:sz w:val="22"/>
+          <w:szCs w:val="22"/>
+        </w:rPr>
+        <w:t xml:space="preserve">Delivered a Self-Service ML Platform that reduced model development time from months to weeks</w:t>
+      </w:r>
+    </w:p>
+    <w:p>
+      <w:pPr>
+        <w:pStyle w:val="ListParagraph"/>
+        <w:numPr>
+          <w:ilvl w:val="0"/>
+          <w:numId w:val="1"/>
+        </w:numPr>
+        <w:spacing w:after="40"/>
+      </w:pPr>
+      <w:r>
+        <w:rPr>
+          <w:sz w:val="22"/>
+          <w:szCs w:val="22"/>
+        </w:rPr>
+        <w:t xml:space="preserve">MarTech modernization - +30% customer acquisition</w:t>
       </w:r>
     </w:p>
     <w:p>
@@ -561,58 +544,41 @@
           <w:sz w:val="22"/>
           <w:szCs w:val="22"/>
         </w:rPr>
-        <w:t xml:space="preserve">Architected enterprise-scale data solutions for Fortune 500 clients across APAC, designing scalable platforms with measurable business impact.</w:t>
-      </w:r>
-    </w:p>
-    <w:p>
-      <w:pPr>
-        <w:pStyle w:val="ListParagraph"/>
-        <w:numPr>
-          <w:ilvl w:val="0"/>
-          <w:numId w:val="1"/>
-        </w:numPr>
-        <w:spacing w:after="40"/>
-      </w:pPr>
-      <w:r>
-        <w:rPr>
-          <w:sz w:val="22"/>
-          <w:szCs w:val="22"/>
-        </w:rPr>
-        <w:t xml:space="preserve">Engineered 5 high-performance data lakes processing 1.2 PB/hour, achieving 20% optimization</w:t>
-      </w:r>
-    </w:p>
-    <w:p>
-      <w:pPr>
-        <w:pStyle w:val="ListParagraph"/>
-        <w:numPr>
-          <w:ilvl w:val="0"/>
-          <w:numId w:val="1"/>
-        </w:numPr>
-        <w:spacing w:after="40"/>
-      </w:pPr>
-      <w:r>
-        <w:rPr>
-          <w:sz w:val="22"/>
-          <w:szCs w:val="22"/>
-        </w:rPr>
-        <w:t xml:space="preserve">Built real-time fraud detection systems, reducing false positives by 60% and saving $XM annually</w:t>
-      </w:r>
-    </w:p>
-    <w:p>
-      <w:pPr>
-        <w:pStyle w:val="ListParagraph"/>
-        <w:numPr>
-          <w:ilvl w:val="0"/>
-          <w:numId w:val="1"/>
-        </w:numPr>
-        <w:spacing w:after="40"/>
-      </w:pPr>
-      <w:r>
-        <w:rPr>
-          <w:sz w:val="22"/>
-          <w:szCs w:val="22"/>
-        </w:rPr>
-        <w:t xml:space="preserve">Designed enterprise architectures supporting global Fortune 500 clients across APAC</w:t>
+        <w:t xml:space="preserve">Architected enterprise-scale data solutions for Fortune 500 clients across APAC.</w:t>
+      </w:r>
+    </w:p>
+    <w:p>
+      <w:pPr>
+        <w:pStyle w:val="ListParagraph"/>
+        <w:numPr>
+          <w:ilvl w:val="0"/>
+          <w:numId w:val="1"/>
+        </w:numPr>
+        <w:spacing w:after="40"/>
+      </w:pPr>
+      <w:r>
+        <w:rPr>
+          <w:sz w:val="22"/>
+          <w:szCs w:val="22"/>
+        </w:rPr>
+        <w:t xml:space="preserve">Data lakes processing 1.2 PB/hour for Fortune 500 clients across APAC</w:t>
+      </w:r>
+    </w:p>
+    <w:p>
+      <w:pPr>
+        <w:pStyle w:val="ListParagraph"/>
+        <w:numPr>
+          <w:ilvl w:val="0"/>
+          <w:numId w:val="1"/>
+        </w:numPr>
+        <w:spacing w:after="40"/>
+      </w:pPr>
+      <w:r>
+        <w:rPr>
+          <w:sz w:val="22"/>
+          <w:szCs w:val="22"/>
+        </w:rPr>
+        <w:t xml:space="preserve">Real-time fraud detection systems - 60% reduction in false positives</w:t>
       </w:r>
     </w:p>
     <w:p>
@@ -626,7 +592,7 @@
           <w:sz w:val="24"/>
           <w:szCs w:val="24"/>
         </w:rPr>
-        <w:t xml:space="preserve">Various Companies</w:t>
+        <w:t xml:space="preserve">Microsoft, Truckaurbus (Founder), UTU</w:t>
       </w:r>
     </w:p>
     <w:p>
@@ -640,7 +606,7 @@
           <w:sz w:val="22"/>
           <w:szCs w:val="22"/>
         </w:rPr>
-        <w:t xml:space="preserve">Software Engineering, Architecture and Technical Consulting Roles</w:t>
+        <w:t xml:space="preserve">Software Engineering &amp; Technical Leadership</w:t>
       </w:r>
       <w:r>
         <w:t xml:space="preserve">  </w:t>
@@ -664,7 +630,58 @@
           <w:sz w:val="22"/>
           <w:szCs w:val="22"/>
         </w:rPr>
-        <w:t xml:space="preserve">Progressively advanced through roles in software development, systems integration, and technical consulting within financial services and algorithmic trading domains.</w:t>
+        <w:t xml:space="preserve">Progressive advancement through software engineering, entrepreneurship, and technical leadership across systems development, marketplace platforms, and payments infrastructure.</w:t>
+      </w:r>
+    </w:p>
+    <w:p>
+      <w:pPr>
+        <w:pStyle w:val="ListParagraph"/>
+        <w:numPr>
+          <w:ilvl w:val="0"/>
+          <w:numId w:val="1"/>
+        </w:numPr>
+        <w:spacing w:after="40"/>
+      </w:pPr>
+      <w:r>
+        <w:rPr>
+          <w:sz w:val="22"/>
+          <w:szCs w:val="22"/>
+        </w:rPr>
+        <w:t xml:space="preserve">Microsoft (2010-2014): Windows Kernel development (Windows 7/8, Server 2012 R2), Azure ML implementations, CDN architecture optimization</w:t>
+      </w:r>
+    </w:p>
+    <w:p>
+      <w:pPr>
+        <w:pStyle w:val="ListParagraph"/>
+        <w:numPr>
+          <w:ilvl w:val="0"/>
+          <w:numId w:val="1"/>
+        </w:numPr>
+        <w:spacing w:after="40"/>
+      </w:pPr>
+      <w:r>
+        <w:rPr>
+          <w:sz w:val="22"/>
+          <w:szCs w:val="22"/>
+        </w:rPr>
+        <w:t xml:space="preserve">Truckaurbus (2014-2016): Founded B2B commercial vehicle marketplace - 15 cities, 25+ OEM/bank partnerships</w:t>
+      </w:r>
+    </w:p>
+    <w:p>
+      <w:pPr>
+        <w:pStyle w:val="ListParagraph"/>
+        <w:numPr>
+          <w:ilvl w:val="0"/>
+          <w:numId w:val="1"/>
+        </w:numPr>
+        <w:spacing w:after="40"/>
+      </w:pPr>
+      <w:r>
+        <w:rPr>
+          <w:sz w:val="22"/>
+          <w:szCs w:val="22"/>
+        </w:rPr>
+        <w:t xml:space="preserve">UTU Singapore (2016-2017): Led maiden Thailand technical development; bank integration; payment/rewards systems for merchants</w:t>
       </w:r>
     </w:p>
     <w:p>
@@ -719,56 +736,6 @@
           <w:szCs w:val="22"/>
         </w:rPr>
         <w:t xml:space="preserve">Distributed LLM evaluation framework built on Apache Spark for enterprise-scale model assessment. Addresses the gap in evaluating LLMs at scale with statistical rigor, integrating seamlessly with Databricks infrastructure.</w:t>
-      </w:r>
-    </w:p>
-    <w:p>
-      <w:pPr>
-        <w:spacing w:before="120" w:after="40"/>
-      </w:pPr>
-      <w:r>
-        <w:rPr>
-          <w:b/>
-          <w:bCs/>
-          <w:sz w:val="22"/>
-          <w:szCs w:val="22"/>
-        </w:rPr>
-        <w:t xml:space="preserve">CatchMe - Intelligent Trust Engine</w:t>
-      </w:r>
-      <w:r>
-        <w:rPr>
-          <w:i/>
-          <w:iCs/>
-          <w:sz w:val="22"/>
-          <w:szCs w:val="22"/>
-        </w:rPr>
-        <w:t xml:space="preserve"> (2025)</w:t>
-      </w:r>
-    </w:p>
-    <w:p>
-      <w:pPr>
-        <w:spacing w:after="40"/>
-      </w:pPr>
-      <w:r>
-        <w:rPr>
-          <w:i/>
-          <w:iCs/>
-          <w:color w:val="666666"/>
-          <w:sz w:val="20"/>
-          <w:szCs w:val="20"/>
-        </w:rPr>
-        <w:t xml:space="preserve">Google Technical Disclosures - Pending (APLS &amp; Cascade Routing)</w:t>
-      </w:r>
-    </w:p>
-    <w:p>
-      <w:pPr>
-        <w:spacing w:after="80"/>
-      </w:pPr>
-      <w:r>
-        <w:rPr>
-          <w:sz w:val="22"/>
-          <w:szCs w:val="22"/>
-        </w:rPr>
-        <w:t xml:space="preserve">First of a kind, industry agnostic hybrid agentic AI decisioning system across Finance, Healthcare, Insurance, Cybersecurity, and Supply Chain. Uses adversarial debate protocols (prosecutor/defense/judge) to qualify events/anomalies and build audit trails for regulated environments.</w:t>
       </w:r>
     </w:p>
     <w:p>

</xml_diff>